<commit_message>
now scraping player and game data
</commit_message>
<xml_diff>
--- a/test.docx
+++ b/test.docx
@@ -91,1126 +91,6 @@
         <w:t>Here is some NRL data:</w:t>
       </w:r>
     </w:p>
-    <w:p>
-      <w:pPr>
-        <w:pStyle w:val="Heading2"/>
-      </w:pPr>
-      <w:r>
-        <w:t>Year: 2024</w:t>
-      </w:r>
-    </w:p>
-    <w:p>
-      <w:pPr>
-        <w:pStyle w:val="Heading3"/>
-      </w:pPr>
-      <w:r>
-        <w:t>Week 1</w:t>
-      </w:r>
-    </w:p>
-    <w:tbl>
-      <w:tblPr>
-        <w:tblW w:type="auto" w:w="0"/>
-        <w:tblLook w:firstColumn="1" w:firstRow="1" w:lastColumn="0" w:lastRow="0" w:noHBand="0" w:noVBand="1" w:val="04A0"/>
-      </w:tblPr>
-      <w:tblGrid>
-        <w:gridCol w:w="1440"/>
-        <w:gridCol w:w="1440"/>
-        <w:gridCol w:w="1440"/>
-        <w:gridCol w:w="1440"/>
-        <w:gridCol w:w="1440"/>
-        <w:gridCol w:w="1440"/>
-      </w:tblGrid>
-      <w:tr>
-        <w:tc>
-          <w:tcPr>
-            <w:tcW w:type="dxa" w:w="1440"/>
-          </w:tcPr>
-          <w:p>
-            <w:r>
-              <w:t>Match Details</w:t>
-            </w:r>
-          </w:p>
-        </w:tc>
-        <w:tc>
-          <w:tcPr>
-            <w:tcW w:type="dxa" w:w="1440"/>
-          </w:tcPr>
-          <w:p>
-            <w:r>
-              <w:t>Date</w:t>
-            </w:r>
-          </w:p>
-        </w:tc>
-        <w:tc>
-          <w:tcPr>
-            <w:tcW w:type="dxa" w:w="1440"/>
-          </w:tcPr>
-          <w:p>
-            <w:r>
-              <w:t>Home Team</w:t>
-            </w:r>
-          </w:p>
-        </w:tc>
-        <w:tc>
-          <w:tcPr>
-            <w:tcW w:type="dxa" w:w="1440"/>
-          </w:tcPr>
-          <w:p>
-            <w:r>
-              <w:t>Home Score</w:t>
-            </w:r>
-          </w:p>
-        </w:tc>
-        <w:tc>
-          <w:tcPr>
-            <w:tcW w:type="dxa" w:w="1440"/>
-          </w:tcPr>
-          <w:p>
-            <w:r>
-              <w:t>Away Team</w:t>
-            </w:r>
-          </w:p>
-        </w:tc>
-        <w:tc>
-          <w:tcPr>
-            <w:tcW w:type="dxa" w:w="1440"/>
-          </w:tcPr>
-          <w:p>
-            <w:r>
-              <w:t>Away Score</w:t>
-            </w:r>
-          </w:p>
-        </w:tc>
-      </w:tr>
-      <w:tr>
-        <w:tc>
-          <w:tcPr>
-            <w:tcW w:type="dxa" w:w="1440"/>
-          </w:tcPr>
-          <w:p>
-            <w:r>
-              <w:t>Sea Eagles vs Rabbitohs</w:t>
-            </w:r>
-          </w:p>
-        </w:tc>
-        <w:tc>
-          <w:tcPr>
-            <w:tcW w:type="dxa" w:w="1440"/>
-          </w:tcPr>
-          <w:p>
-            <w:r>
-              <w:t>Sunday 3rd March</w:t>
-            </w:r>
-          </w:p>
-        </w:tc>
-        <w:tc>
-          <w:tcPr>
-            <w:tcW w:type="dxa" w:w="1440"/>
-          </w:tcPr>
-          <w:p>
-            <w:r>
-              <w:t>Sea Eagles</w:t>
-            </w:r>
-          </w:p>
-        </w:tc>
-        <w:tc>
-          <w:tcPr>
-            <w:tcW w:type="dxa" w:w="1440"/>
-          </w:tcPr>
-          <w:p>
-            <w:r>
-              <w:t>36</w:t>
-            </w:r>
-          </w:p>
-        </w:tc>
-        <w:tc>
-          <w:tcPr>
-            <w:tcW w:type="dxa" w:w="1440"/>
-          </w:tcPr>
-          <w:p>
-            <w:r>
-              <w:t>Rabbitohs</w:t>
-            </w:r>
-          </w:p>
-        </w:tc>
-        <w:tc>
-          <w:tcPr>
-            <w:tcW w:type="dxa" w:w="1440"/>
-          </w:tcPr>
-          <w:p>
-            <w:r>
-              <w:t>24</w:t>
-            </w:r>
-          </w:p>
-        </w:tc>
-      </w:tr>
-    </w:tbl>
-    <w:tbl>
-      <w:tblPr>
-        <w:tblW w:type="auto" w:w="0"/>
-        <w:tblLook w:firstColumn="1" w:firstRow="1" w:lastColumn="0" w:lastRow="0" w:noHBand="0" w:noVBand="1" w:val="04A0"/>
-      </w:tblPr>
-      <w:tblGrid>
-        <w:gridCol w:w="1440"/>
-        <w:gridCol w:w="1440"/>
-        <w:gridCol w:w="1440"/>
-        <w:gridCol w:w="1440"/>
-        <w:gridCol w:w="1440"/>
-        <w:gridCol w:w="1440"/>
-      </w:tblGrid>
-      <w:tr>
-        <w:tc>
-          <w:tcPr>
-            <w:tcW w:type="dxa" w:w="1440"/>
-          </w:tcPr>
-          <w:p>
-            <w:r>
-              <w:t>Match Details</w:t>
-            </w:r>
-          </w:p>
-        </w:tc>
-        <w:tc>
-          <w:tcPr>
-            <w:tcW w:type="dxa" w:w="1440"/>
-          </w:tcPr>
-          <w:p>
-            <w:r>
-              <w:t>Date</w:t>
-            </w:r>
-          </w:p>
-        </w:tc>
-        <w:tc>
-          <w:tcPr>
-            <w:tcW w:type="dxa" w:w="1440"/>
-          </w:tcPr>
-          <w:p>
-            <w:r>
-              <w:t>Home Team</w:t>
-            </w:r>
-          </w:p>
-        </w:tc>
-        <w:tc>
-          <w:tcPr>
-            <w:tcW w:type="dxa" w:w="1440"/>
-          </w:tcPr>
-          <w:p>
-            <w:r>
-              <w:t>Home Score</w:t>
-            </w:r>
-          </w:p>
-        </w:tc>
-        <w:tc>
-          <w:tcPr>
-            <w:tcW w:type="dxa" w:w="1440"/>
-          </w:tcPr>
-          <w:p>
-            <w:r>
-              <w:t>Away Team</w:t>
-            </w:r>
-          </w:p>
-        </w:tc>
-        <w:tc>
-          <w:tcPr>
-            <w:tcW w:type="dxa" w:w="1440"/>
-          </w:tcPr>
-          <w:p>
-            <w:r>
-              <w:t>Away Score</w:t>
-            </w:r>
-          </w:p>
-        </w:tc>
-      </w:tr>
-      <w:tr>
-        <w:tc>
-          <w:tcPr>
-            <w:tcW w:type="dxa" w:w="1440"/>
-          </w:tcPr>
-          <w:p>
-            <w:r>
-              <w:t>Roosters vs Broncos</w:t>
-            </w:r>
-          </w:p>
-        </w:tc>
-        <w:tc>
-          <w:tcPr>
-            <w:tcW w:type="dxa" w:w="1440"/>
-          </w:tcPr>
-          <w:p>
-            <w:r>
-              <w:t>Sunday 3rd March</w:t>
-            </w:r>
-          </w:p>
-        </w:tc>
-        <w:tc>
-          <w:tcPr>
-            <w:tcW w:type="dxa" w:w="1440"/>
-          </w:tcPr>
-          <w:p>
-            <w:r>
-              <w:t>Roosters</w:t>
-            </w:r>
-          </w:p>
-        </w:tc>
-        <w:tc>
-          <w:tcPr>
-            <w:tcW w:type="dxa" w:w="1440"/>
-          </w:tcPr>
-          <w:p>
-            <w:r>
-              <w:t>20</w:t>
-            </w:r>
-          </w:p>
-        </w:tc>
-        <w:tc>
-          <w:tcPr>
-            <w:tcW w:type="dxa" w:w="1440"/>
-          </w:tcPr>
-          <w:p>
-            <w:r>
-              <w:t>Broncos</w:t>
-            </w:r>
-          </w:p>
-        </w:tc>
-        <w:tc>
-          <w:tcPr>
-            <w:tcW w:type="dxa" w:w="1440"/>
-          </w:tcPr>
-          <w:p>
-            <w:r>
-              <w:t>10</w:t>
-            </w:r>
-          </w:p>
-        </w:tc>
-      </w:tr>
-    </w:tbl>
-    <w:tbl>
-      <w:tblPr>
-        <w:tblW w:type="auto" w:w="0"/>
-        <w:tblLook w:firstColumn="1" w:firstRow="1" w:lastColumn="0" w:lastRow="0" w:noHBand="0" w:noVBand="1" w:val="04A0"/>
-      </w:tblPr>
-      <w:tblGrid>
-        <w:gridCol w:w="1440"/>
-        <w:gridCol w:w="1440"/>
-        <w:gridCol w:w="1440"/>
-        <w:gridCol w:w="1440"/>
-        <w:gridCol w:w="1440"/>
-        <w:gridCol w:w="1440"/>
-      </w:tblGrid>
-      <w:tr>
-        <w:tc>
-          <w:tcPr>
-            <w:tcW w:type="dxa" w:w="1440"/>
-          </w:tcPr>
-          <w:p>
-            <w:r>
-              <w:t>Match Details</w:t>
-            </w:r>
-          </w:p>
-        </w:tc>
-        <w:tc>
-          <w:tcPr>
-            <w:tcW w:type="dxa" w:w="1440"/>
-          </w:tcPr>
-          <w:p>
-            <w:r>
-              <w:t>Date</w:t>
-            </w:r>
-          </w:p>
-        </w:tc>
-        <w:tc>
-          <w:tcPr>
-            <w:tcW w:type="dxa" w:w="1440"/>
-          </w:tcPr>
-          <w:p>
-            <w:r>
-              <w:t>Home Team</w:t>
-            </w:r>
-          </w:p>
-        </w:tc>
-        <w:tc>
-          <w:tcPr>
-            <w:tcW w:type="dxa" w:w="1440"/>
-          </w:tcPr>
-          <w:p>
-            <w:r>
-              <w:t>Home Score</w:t>
-            </w:r>
-          </w:p>
-        </w:tc>
-        <w:tc>
-          <w:tcPr>
-            <w:tcW w:type="dxa" w:w="1440"/>
-          </w:tcPr>
-          <w:p>
-            <w:r>
-              <w:t>Away Team</w:t>
-            </w:r>
-          </w:p>
-        </w:tc>
-        <w:tc>
-          <w:tcPr>
-            <w:tcW w:type="dxa" w:w="1440"/>
-          </w:tcPr>
-          <w:p>
-            <w:r>
-              <w:t>Away Score</w:t>
-            </w:r>
-          </w:p>
-        </w:tc>
-      </w:tr>
-      <w:tr>
-        <w:tc>
-          <w:tcPr>
-            <w:tcW w:type="dxa" w:w="1440"/>
-          </w:tcPr>
-          <w:p>
-            <w:r>
-              <w:t>Knights vs Raiders</w:t>
-            </w:r>
-          </w:p>
-        </w:tc>
-        <w:tc>
-          <w:tcPr>
-            <w:tcW w:type="dxa" w:w="1440"/>
-          </w:tcPr>
-          <w:p>
-            <w:r>
-              <w:t>Thursday 7th March</w:t>
-            </w:r>
-          </w:p>
-        </w:tc>
-        <w:tc>
-          <w:tcPr>
-            <w:tcW w:type="dxa" w:w="1440"/>
-          </w:tcPr>
-          <w:p>
-            <w:r>
-              <w:t>Knights</w:t>
-            </w:r>
-          </w:p>
-        </w:tc>
-        <w:tc>
-          <w:tcPr>
-            <w:tcW w:type="dxa" w:w="1440"/>
-          </w:tcPr>
-          <w:p>
-            <w:r>
-              <w:t>12</w:t>
-            </w:r>
-          </w:p>
-        </w:tc>
-        <w:tc>
-          <w:tcPr>
-            <w:tcW w:type="dxa" w:w="1440"/>
-          </w:tcPr>
-          <w:p>
-            <w:r>
-              <w:t>Raiders</w:t>
-            </w:r>
-          </w:p>
-        </w:tc>
-        <w:tc>
-          <w:tcPr>
-            <w:tcW w:type="dxa" w:w="1440"/>
-          </w:tcPr>
-          <w:p>
-            <w:r>
-              <w:t>28</w:t>
-            </w:r>
-          </w:p>
-        </w:tc>
-      </w:tr>
-    </w:tbl>
-    <w:tbl>
-      <w:tblPr>
-        <w:tblW w:type="auto" w:w="0"/>
-        <w:tblLook w:firstColumn="1" w:firstRow="1" w:lastColumn="0" w:lastRow="0" w:noHBand="0" w:noVBand="1" w:val="04A0"/>
-      </w:tblPr>
-      <w:tblGrid>
-        <w:gridCol w:w="1440"/>
-        <w:gridCol w:w="1440"/>
-        <w:gridCol w:w="1440"/>
-        <w:gridCol w:w="1440"/>
-        <w:gridCol w:w="1440"/>
-        <w:gridCol w:w="1440"/>
-      </w:tblGrid>
-      <w:tr>
-        <w:tc>
-          <w:tcPr>
-            <w:tcW w:type="dxa" w:w="1440"/>
-          </w:tcPr>
-          <w:p>
-            <w:r>
-              <w:t>Match Details</w:t>
-            </w:r>
-          </w:p>
-        </w:tc>
-        <w:tc>
-          <w:tcPr>
-            <w:tcW w:type="dxa" w:w="1440"/>
-          </w:tcPr>
-          <w:p>
-            <w:r>
-              <w:t>Date</w:t>
-            </w:r>
-          </w:p>
-        </w:tc>
-        <w:tc>
-          <w:tcPr>
-            <w:tcW w:type="dxa" w:w="1440"/>
-          </w:tcPr>
-          <w:p>
-            <w:r>
-              <w:t>Home Team</w:t>
-            </w:r>
-          </w:p>
-        </w:tc>
-        <w:tc>
-          <w:tcPr>
-            <w:tcW w:type="dxa" w:w="1440"/>
-          </w:tcPr>
-          <w:p>
-            <w:r>
-              <w:t>Home Score</w:t>
-            </w:r>
-          </w:p>
-        </w:tc>
-        <w:tc>
-          <w:tcPr>
-            <w:tcW w:type="dxa" w:w="1440"/>
-          </w:tcPr>
-          <w:p>
-            <w:r>
-              <w:t>Away Team</w:t>
-            </w:r>
-          </w:p>
-        </w:tc>
-        <w:tc>
-          <w:tcPr>
-            <w:tcW w:type="dxa" w:w="1440"/>
-          </w:tcPr>
-          <w:p>
-            <w:r>
-              <w:t>Away Score</w:t>
-            </w:r>
-          </w:p>
-        </w:tc>
-      </w:tr>
-      <w:tr>
-        <w:tc>
-          <w:tcPr>
-            <w:tcW w:type="dxa" w:w="1440"/>
-          </w:tcPr>
-          <w:p>
-            <w:r>
-              <w:t>Warriors vs Sharks</w:t>
-            </w:r>
-          </w:p>
-        </w:tc>
-        <w:tc>
-          <w:tcPr>
-            <w:tcW w:type="dxa" w:w="1440"/>
-          </w:tcPr>
-          <w:p>
-            <w:r>
-              <w:t>Friday 8th March</w:t>
-            </w:r>
-          </w:p>
-        </w:tc>
-        <w:tc>
-          <w:tcPr>
-            <w:tcW w:type="dxa" w:w="1440"/>
-          </w:tcPr>
-          <w:p>
-            <w:r>
-              <w:t>Warriors</w:t>
-            </w:r>
-          </w:p>
-        </w:tc>
-        <w:tc>
-          <w:tcPr>
-            <w:tcW w:type="dxa" w:w="1440"/>
-          </w:tcPr>
-          <w:p>
-            <w:r>
-              <w:t>12</w:t>
-            </w:r>
-          </w:p>
-        </w:tc>
-        <w:tc>
-          <w:tcPr>
-            <w:tcW w:type="dxa" w:w="1440"/>
-          </w:tcPr>
-          <w:p>
-            <w:r>
-              <w:t>Sharks</w:t>
-            </w:r>
-          </w:p>
-        </w:tc>
-        <w:tc>
-          <w:tcPr>
-            <w:tcW w:type="dxa" w:w="1440"/>
-          </w:tcPr>
-          <w:p>
-            <w:r>
-              <w:t>16</w:t>
-            </w:r>
-          </w:p>
-        </w:tc>
-      </w:tr>
-    </w:tbl>
-    <w:tbl>
-      <w:tblPr>
-        <w:tblW w:type="auto" w:w="0"/>
-        <w:tblLook w:firstColumn="1" w:firstRow="1" w:lastColumn="0" w:lastRow="0" w:noHBand="0" w:noVBand="1" w:val="04A0"/>
-      </w:tblPr>
-      <w:tblGrid>
-        <w:gridCol w:w="1440"/>
-        <w:gridCol w:w="1440"/>
-        <w:gridCol w:w="1440"/>
-        <w:gridCol w:w="1440"/>
-        <w:gridCol w:w="1440"/>
-        <w:gridCol w:w="1440"/>
-      </w:tblGrid>
-      <w:tr>
-        <w:tc>
-          <w:tcPr>
-            <w:tcW w:type="dxa" w:w="1440"/>
-          </w:tcPr>
-          <w:p>
-            <w:r>
-              <w:t>Match Details</w:t>
-            </w:r>
-          </w:p>
-        </w:tc>
-        <w:tc>
-          <w:tcPr>
-            <w:tcW w:type="dxa" w:w="1440"/>
-          </w:tcPr>
-          <w:p>
-            <w:r>
-              <w:t>Date</w:t>
-            </w:r>
-          </w:p>
-        </w:tc>
-        <w:tc>
-          <w:tcPr>
-            <w:tcW w:type="dxa" w:w="1440"/>
-          </w:tcPr>
-          <w:p>
-            <w:r>
-              <w:t>Home Team</w:t>
-            </w:r>
-          </w:p>
-        </w:tc>
-        <w:tc>
-          <w:tcPr>
-            <w:tcW w:type="dxa" w:w="1440"/>
-          </w:tcPr>
-          <w:p>
-            <w:r>
-              <w:t>Home Score</w:t>
-            </w:r>
-          </w:p>
-        </w:tc>
-        <w:tc>
-          <w:tcPr>
-            <w:tcW w:type="dxa" w:w="1440"/>
-          </w:tcPr>
-          <w:p>
-            <w:r>
-              <w:t>Away Team</w:t>
-            </w:r>
-          </w:p>
-        </w:tc>
-        <w:tc>
-          <w:tcPr>
-            <w:tcW w:type="dxa" w:w="1440"/>
-          </w:tcPr>
-          <w:p>
-            <w:r>
-              <w:t>Away Score</w:t>
-            </w:r>
-          </w:p>
-        </w:tc>
-      </w:tr>
-      <w:tr>
-        <w:tc>
-          <w:tcPr>
-            <w:tcW w:type="dxa" w:w="1440"/>
-          </w:tcPr>
-          <w:p>
-            <w:r>
-              <w:t>Storm vs Panthers</w:t>
-            </w:r>
-          </w:p>
-        </w:tc>
-        <w:tc>
-          <w:tcPr>
-            <w:tcW w:type="dxa" w:w="1440"/>
-          </w:tcPr>
-          <w:p>
-            <w:r>
-              <w:t>Friday 8th March</w:t>
-            </w:r>
-          </w:p>
-        </w:tc>
-        <w:tc>
-          <w:tcPr>
-            <w:tcW w:type="dxa" w:w="1440"/>
-          </w:tcPr>
-          <w:p>
-            <w:r>
-              <w:t>Storm</w:t>
-            </w:r>
-          </w:p>
-        </w:tc>
-        <w:tc>
-          <w:tcPr>
-            <w:tcW w:type="dxa" w:w="1440"/>
-          </w:tcPr>
-          <w:p>
-            <w:r>
-              <w:t>8</w:t>
-            </w:r>
-          </w:p>
-        </w:tc>
-        <w:tc>
-          <w:tcPr>
-            <w:tcW w:type="dxa" w:w="1440"/>
-          </w:tcPr>
-          <w:p>
-            <w:r>
-              <w:t>Panthers</w:t>
-            </w:r>
-          </w:p>
-        </w:tc>
-        <w:tc>
-          <w:tcPr>
-            <w:tcW w:type="dxa" w:w="1440"/>
-          </w:tcPr>
-          <w:p>
-            <w:r>
-              <w:t>0</w:t>
-            </w:r>
-          </w:p>
-        </w:tc>
-      </w:tr>
-    </w:tbl>
-    <w:tbl>
-      <w:tblPr>
-        <w:tblW w:type="auto" w:w="0"/>
-        <w:tblLook w:firstColumn="1" w:firstRow="1" w:lastColumn="0" w:lastRow="0" w:noHBand="0" w:noVBand="1" w:val="04A0"/>
-      </w:tblPr>
-      <w:tblGrid>
-        <w:gridCol w:w="1440"/>
-        <w:gridCol w:w="1440"/>
-        <w:gridCol w:w="1440"/>
-        <w:gridCol w:w="1440"/>
-        <w:gridCol w:w="1440"/>
-        <w:gridCol w:w="1440"/>
-      </w:tblGrid>
-      <w:tr>
-        <w:tc>
-          <w:tcPr>
-            <w:tcW w:type="dxa" w:w="1440"/>
-          </w:tcPr>
-          <w:p>
-            <w:r>
-              <w:t>Match Details</w:t>
-            </w:r>
-          </w:p>
-        </w:tc>
-        <w:tc>
-          <w:tcPr>
-            <w:tcW w:type="dxa" w:w="1440"/>
-          </w:tcPr>
-          <w:p>
-            <w:r>
-              <w:t>Date</w:t>
-            </w:r>
-          </w:p>
-        </w:tc>
-        <w:tc>
-          <w:tcPr>
-            <w:tcW w:type="dxa" w:w="1440"/>
-          </w:tcPr>
-          <w:p>
-            <w:r>
-              <w:t>Home Team</w:t>
-            </w:r>
-          </w:p>
-        </w:tc>
-        <w:tc>
-          <w:tcPr>
-            <w:tcW w:type="dxa" w:w="1440"/>
-          </w:tcPr>
-          <w:p>
-            <w:r>
-              <w:t>Home Score</w:t>
-            </w:r>
-          </w:p>
-        </w:tc>
-        <w:tc>
-          <w:tcPr>
-            <w:tcW w:type="dxa" w:w="1440"/>
-          </w:tcPr>
-          <w:p>
-            <w:r>
-              <w:t>Away Team</w:t>
-            </w:r>
-          </w:p>
-        </w:tc>
-        <w:tc>
-          <w:tcPr>
-            <w:tcW w:type="dxa" w:w="1440"/>
-          </w:tcPr>
-          <w:p>
-            <w:r>
-              <w:t>Away Score</w:t>
-            </w:r>
-          </w:p>
-        </w:tc>
-      </w:tr>
-      <w:tr>
-        <w:tc>
-          <w:tcPr>
-            <w:tcW w:type="dxa" w:w="1440"/>
-          </w:tcPr>
-          <w:p>
-            <w:r>
-              <w:t>Eels vs Bulldogs</w:t>
-            </w:r>
-          </w:p>
-        </w:tc>
-        <w:tc>
-          <w:tcPr>
-            <w:tcW w:type="dxa" w:w="1440"/>
-          </w:tcPr>
-          <w:p>
-            <w:r>
-              <w:t>Saturday 9th March</w:t>
-            </w:r>
-          </w:p>
-        </w:tc>
-        <w:tc>
-          <w:tcPr>
-            <w:tcW w:type="dxa" w:w="1440"/>
-          </w:tcPr>
-          <w:p>
-            <w:r>
-              <w:t>Eels</w:t>
-            </w:r>
-          </w:p>
-        </w:tc>
-        <w:tc>
-          <w:tcPr>
-            <w:tcW w:type="dxa" w:w="1440"/>
-          </w:tcPr>
-          <w:p>
-            <w:r>
-              <w:t>26</w:t>
-            </w:r>
-          </w:p>
-        </w:tc>
-        <w:tc>
-          <w:tcPr>
-            <w:tcW w:type="dxa" w:w="1440"/>
-          </w:tcPr>
-          <w:p>
-            <w:r>
-              <w:t>Bulldogs</w:t>
-            </w:r>
-          </w:p>
-        </w:tc>
-        <w:tc>
-          <w:tcPr>
-            <w:tcW w:type="dxa" w:w="1440"/>
-          </w:tcPr>
-          <w:p>
-            <w:r>
-              <w:t>8</w:t>
-            </w:r>
-          </w:p>
-        </w:tc>
-      </w:tr>
-    </w:tbl>
-    <w:tbl>
-      <w:tblPr>
-        <w:tblW w:type="auto" w:w="0"/>
-        <w:tblLook w:firstColumn="1" w:firstRow="1" w:lastColumn="0" w:lastRow="0" w:noHBand="0" w:noVBand="1" w:val="04A0"/>
-      </w:tblPr>
-      <w:tblGrid>
-        <w:gridCol w:w="1440"/>
-        <w:gridCol w:w="1440"/>
-        <w:gridCol w:w="1440"/>
-        <w:gridCol w:w="1440"/>
-        <w:gridCol w:w="1440"/>
-        <w:gridCol w:w="1440"/>
-      </w:tblGrid>
-      <w:tr>
-        <w:tc>
-          <w:tcPr>
-            <w:tcW w:type="dxa" w:w="1440"/>
-          </w:tcPr>
-          <w:p>
-            <w:r>
-              <w:t>Match Details</w:t>
-            </w:r>
-          </w:p>
-        </w:tc>
-        <w:tc>
-          <w:tcPr>
-            <w:tcW w:type="dxa" w:w="1440"/>
-          </w:tcPr>
-          <w:p>
-            <w:r>
-              <w:t>Date</w:t>
-            </w:r>
-          </w:p>
-        </w:tc>
-        <w:tc>
-          <w:tcPr>
-            <w:tcW w:type="dxa" w:w="1440"/>
-          </w:tcPr>
-          <w:p>
-            <w:r>
-              <w:t>Home Team</w:t>
-            </w:r>
-          </w:p>
-        </w:tc>
-        <w:tc>
-          <w:tcPr>
-            <w:tcW w:type="dxa" w:w="1440"/>
-          </w:tcPr>
-          <w:p>
-            <w:r>
-              <w:t>Home Score</w:t>
-            </w:r>
-          </w:p>
-        </w:tc>
-        <w:tc>
-          <w:tcPr>
-            <w:tcW w:type="dxa" w:w="1440"/>
-          </w:tcPr>
-          <w:p>
-            <w:r>
-              <w:t>Away Team</w:t>
-            </w:r>
-          </w:p>
-        </w:tc>
-        <w:tc>
-          <w:tcPr>
-            <w:tcW w:type="dxa" w:w="1440"/>
-          </w:tcPr>
-          <w:p>
-            <w:r>
-              <w:t>Away Score</w:t>
-            </w:r>
-          </w:p>
-        </w:tc>
-      </w:tr>
-      <w:tr>
-        <w:tc>
-          <w:tcPr>
-            <w:tcW w:type="dxa" w:w="1440"/>
-          </w:tcPr>
-          <w:p>
-            <w:r>
-              <w:t>Titans vs Dragons</w:t>
-            </w:r>
-          </w:p>
-        </w:tc>
-        <w:tc>
-          <w:tcPr>
-            <w:tcW w:type="dxa" w:w="1440"/>
-          </w:tcPr>
-          <w:p>
-            <w:r>
-              <w:t>Saturday 9th March</w:t>
-            </w:r>
-          </w:p>
-        </w:tc>
-        <w:tc>
-          <w:tcPr>
-            <w:tcW w:type="dxa" w:w="1440"/>
-          </w:tcPr>
-          <w:p>
-            <w:r>
-              <w:t>Titans</w:t>
-            </w:r>
-          </w:p>
-        </w:tc>
-        <w:tc>
-          <w:tcPr>
-            <w:tcW w:type="dxa" w:w="1440"/>
-          </w:tcPr>
-          <w:p>
-            <w:r>
-              <w:t>4</w:t>
-            </w:r>
-          </w:p>
-        </w:tc>
-        <w:tc>
-          <w:tcPr>
-            <w:tcW w:type="dxa" w:w="1440"/>
-          </w:tcPr>
-          <w:p>
-            <w:r>
-              <w:t>Dragons</w:t>
-            </w:r>
-          </w:p>
-        </w:tc>
-        <w:tc>
-          <w:tcPr>
-            <w:tcW w:type="dxa" w:w="1440"/>
-          </w:tcPr>
-          <w:p>
-            <w:r>
-              <w:t>28</w:t>
-            </w:r>
-          </w:p>
-        </w:tc>
-      </w:tr>
-    </w:tbl>
-    <w:tbl>
-      <w:tblPr>
-        <w:tblW w:type="auto" w:w="0"/>
-        <w:tblLook w:firstColumn="1" w:firstRow="1" w:lastColumn="0" w:lastRow="0" w:noHBand="0" w:noVBand="1" w:val="04A0"/>
-      </w:tblPr>
-      <w:tblGrid>
-        <w:gridCol w:w="1440"/>
-        <w:gridCol w:w="1440"/>
-        <w:gridCol w:w="1440"/>
-        <w:gridCol w:w="1440"/>
-        <w:gridCol w:w="1440"/>
-        <w:gridCol w:w="1440"/>
-      </w:tblGrid>
-      <w:tr>
-        <w:tc>
-          <w:tcPr>
-            <w:tcW w:type="dxa" w:w="1440"/>
-          </w:tcPr>
-          <w:p>
-            <w:r>
-              <w:t>Match Details</w:t>
-            </w:r>
-          </w:p>
-        </w:tc>
-        <w:tc>
-          <w:tcPr>
-            <w:tcW w:type="dxa" w:w="1440"/>
-          </w:tcPr>
-          <w:p>
-            <w:r>
-              <w:t>Date</w:t>
-            </w:r>
-          </w:p>
-        </w:tc>
-        <w:tc>
-          <w:tcPr>
-            <w:tcW w:type="dxa" w:w="1440"/>
-          </w:tcPr>
-          <w:p>
-            <w:r>
-              <w:t>Home Team</w:t>
-            </w:r>
-          </w:p>
-        </w:tc>
-        <w:tc>
-          <w:tcPr>
-            <w:tcW w:type="dxa" w:w="1440"/>
-          </w:tcPr>
-          <w:p>
-            <w:r>
-              <w:t>Home Score</w:t>
-            </w:r>
-          </w:p>
-        </w:tc>
-        <w:tc>
-          <w:tcPr>
-            <w:tcW w:type="dxa" w:w="1440"/>
-          </w:tcPr>
-          <w:p>
-            <w:r>
-              <w:t>Away Team</w:t>
-            </w:r>
-          </w:p>
-        </w:tc>
-        <w:tc>
-          <w:tcPr>
-            <w:tcW w:type="dxa" w:w="1440"/>
-          </w:tcPr>
-          <w:p>
-            <w:r>
-              <w:t>Away Score</w:t>
-            </w:r>
-          </w:p>
-        </w:tc>
-      </w:tr>
-      <w:tr>
-        <w:tc>
-          <w:tcPr>
-            <w:tcW w:type="dxa" w:w="1440"/>
-          </w:tcPr>
-          <w:p>
-            <w:r>
-              <w:t>Dolphins vs Cowboys</w:t>
-            </w:r>
-          </w:p>
-        </w:tc>
-        <w:tc>
-          <w:tcPr>
-            <w:tcW w:type="dxa" w:w="1440"/>
-          </w:tcPr>
-          <w:p>
-            <w:r>
-              <w:t>Sunday 10th March</w:t>
-            </w:r>
-          </w:p>
-        </w:tc>
-        <w:tc>
-          <w:tcPr>
-            <w:tcW w:type="dxa" w:w="1440"/>
-          </w:tcPr>
-          <w:p>
-            <w:r>
-              <w:t>Dolphins</w:t>
-            </w:r>
-          </w:p>
-        </w:tc>
-        <w:tc>
-          <w:tcPr>
-            <w:tcW w:type="dxa" w:w="1440"/>
-          </w:tcPr>
-          <w:p>
-            <w:r>
-              <w:t>18</w:t>
-            </w:r>
-          </w:p>
-        </w:tc>
-        <w:tc>
-          <w:tcPr>
-            <w:tcW w:type="dxa" w:w="1440"/>
-          </w:tcPr>
-          <w:p>
-            <w:r>
-              <w:t>Cowboys</w:t>
-            </w:r>
-          </w:p>
-        </w:tc>
-        <w:tc>
-          <w:tcPr>
-            <w:tcW w:type="dxa" w:w="1440"/>
-          </w:tcPr>
-          <w:p>
-            <w:r>
-              <w:t>43</w:t>
-            </w:r>
-          </w:p>
-        </w:tc>
-      </w:tr>
-    </w:tbl>
     <w:sectPr>
       <w:pgSz w:w="12240" w:h="15840"/>
       <w:pgMar w:top="1440" w:right="1800" w:bottom="1440" w:left="1800" w:header="720" w:footer="720" w:gutter="0"/>

</xml_diff>

<commit_message>
added match scraper added player scraper
</commit_message>
<xml_diff>
--- a/test.docx
+++ b/test.docx
@@ -66,6 +66,7 @@
     </w:p>
     <w:p>
       <w:pPr>
+        <w:pStyle w:val="Heading1"/>
         <w:jc w:val="both"/>
       </w:pPr>
       <w:r>
@@ -87,8 +88,564 @@
       </w:r>
     </w:p>
     <w:p>
+      <w:pPr>
+        <w:pStyle w:val="Heading1"/>
+      </w:pPr>
       <w:r>
-        <w:t>Here is some NRL data:</w:t>
+        <w:t>NRL MATCH DATA:</w:t>
+      </w:r>
+    </w:p>
+    <w:p>
+      <w:pPr>
+        <w:pStyle w:val="Heading2"/>
+      </w:pPr>
+      <w:r>
+        <w:t>Week 1</w:t>
+      </w:r>
+    </w:p>
+    <w:p>
+      <w:pPr>
+        <w:pStyle w:val="Heading2"/>
+      </w:pPr>
+      <w:r>
+        <w:t>Week 2</w:t>
+      </w:r>
+    </w:p>
+    <w:p>
+      <w:pPr>
+        <w:pStyle w:val="Heading2"/>
+      </w:pPr>
+      <w:r>
+        <w:t>Week 3</w:t>
+      </w:r>
+    </w:p>
+    <w:p>
+      <w:pPr>
+        <w:pStyle w:val="Heading2"/>
+      </w:pPr>
+      <w:r>
+        <w:t>Week 4</w:t>
+      </w:r>
+    </w:p>
+    <w:p>
+      <w:pPr>
+        <w:pStyle w:val="Heading2"/>
+      </w:pPr>
+      <w:r>
+        <w:t>Week 5</w:t>
+      </w:r>
+    </w:p>
+    <w:p>
+      <w:pPr>
+        <w:pStyle w:val="Heading2"/>
+      </w:pPr>
+      <w:r>
+        <w:t>Week 6</w:t>
+      </w:r>
+    </w:p>
+    <w:p>
+      <w:pPr>
+        <w:pStyle w:val="Heading2"/>
+      </w:pPr>
+      <w:r>
+        <w:t>Week 7</w:t>
+      </w:r>
+    </w:p>
+    <w:p>
+      <w:pPr>
+        <w:pStyle w:val="Heading2"/>
+      </w:pPr>
+      <w:r>
+        <w:t>Week 8</w:t>
+      </w:r>
+    </w:p>
+    <w:p>
+      <w:pPr>
+        <w:pStyle w:val="Heading2"/>
+      </w:pPr>
+      <w:r>
+        <w:t>Week 9</w:t>
+      </w:r>
+    </w:p>
+    <w:p>
+      <w:pPr>
+        <w:pStyle w:val="Heading2"/>
+      </w:pPr>
+      <w:r>
+        <w:t>Week 10</w:t>
+      </w:r>
+    </w:p>
+    <w:p>
+      <w:pPr>
+        <w:pStyle w:val="Heading2"/>
+      </w:pPr>
+      <w:r>
+        <w:t>Week 11</w:t>
+      </w:r>
+    </w:p>
+    <w:p>
+      <w:pPr>
+        <w:pStyle w:val="Heading2"/>
+      </w:pPr>
+      <w:r>
+        <w:t>Week 12</w:t>
+      </w:r>
+    </w:p>
+    <w:p>
+      <w:pPr>
+        <w:pStyle w:val="Heading2"/>
+      </w:pPr>
+      <w:r>
+        <w:t>Week 13</w:t>
+      </w:r>
+    </w:p>
+    <w:p>
+      <w:pPr>
+        <w:pStyle w:val="Heading2"/>
+      </w:pPr>
+      <w:r>
+        <w:t>Week 14</w:t>
+      </w:r>
+    </w:p>
+    <w:p>
+      <w:pPr>
+        <w:pStyle w:val="Heading2"/>
+      </w:pPr>
+      <w:r>
+        <w:t>Week 15</w:t>
+      </w:r>
+    </w:p>
+    <w:p>
+      <w:pPr>
+        <w:pStyle w:val="Heading2"/>
+      </w:pPr>
+      <w:r>
+        <w:t>Week 16</w:t>
+      </w:r>
+    </w:p>
+    <w:p>
+      <w:pPr>
+        <w:pStyle w:val="Heading2"/>
+      </w:pPr>
+      <w:r>
+        <w:t>Week 17</w:t>
+      </w:r>
+    </w:p>
+    <w:p>
+      <w:pPr>
+        <w:pStyle w:val="Heading2"/>
+      </w:pPr>
+      <w:r>
+        <w:t>Week 18</w:t>
+      </w:r>
+    </w:p>
+    <w:p>
+      <w:pPr>
+        <w:pStyle w:val="Heading2"/>
+      </w:pPr>
+      <w:r>
+        <w:t>Week 19</w:t>
+      </w:r>
+    </w:p>
+    <w:p>
+      <w:pPr>
+        <w:pStyle w:val="Heading2"/>
+      </w:pPr>
+      <w:r>
+        <w:t>Week 20</w:t>
+      </w:r>
+    </w:p>
+    <w:p>
+      <w:pPr>
+        <w:pStyle w:val="Heading2"/>
+      </w:pPr>
+      <w:r>
+        <w:t>Week 21</w:t>
+      </w:r>
+    </w:p>
+    <w:p>
+      <w:r>
+        <w:br w:type="page"/>
+      </w:r>
+    </w:p>
+    <w:tbl>
+      <w:tblPr>
+        <w:tblW w:type="auto" w:w="0"/>
+        <w:tblLook w:firstColumn="1" w:firstRow="1" w:lastColumn="0" w:lastRow="0" w:noHBand="0" w:noVBand="1" w:val="04A0"/>
+      </w:tblPr>
+      <w:tblGrid>
+        <w:gridCol w:w="4320"/>
+        <w:gridCol w:w="4320"/>
+      </w:tblGrid>
+      <w:tr>
+        <w:tc>
+          <w:tcPr>
+            <w:tcW w:type="dxa" w:w="4320"/>
+          </w:tcPr>
+          <w:p>
+            <w:r>
+              <w:t>Attribute</w:t>
+            </w:r>
+          </w:p>
+        </w:tc>
+        <w:tc>
+          <w:tcPr>
+            <w:tcW w:type="dxa" w:w="4320"/>
+          </w:tcPr>
+          <w:p>
+            <w:r>
+              <w:t>Value</w:t>
+            </w:r>
+          </w:p>
+        </w:tc>
+      </w:tr>
+      <w:tr>
+        <w:tc>
+          <w:tcPr>
+            <w:tcW w:type="dxa" w:w="4320"/>
+          </w:tcPr>
+          <w:p>
+            <w:r>
+              <w:t>Name</w:t>
+            </w:r>
+          </w:p>
+        </w:tc>
+        <w:tc>
+          <w:tcPr>
+            <w:tcW w:type="dxa" w:w="4320"/>
+          </w:tcPr>
+          <w:p>
+            <w:r>
+              <w:t>Tom Trbojevic</w:t>
+            </w:r>
+          </w:p>
+        </w:tc>
+      </w:tr>
+      <w:tr>
+        <w:tc>
+          <w:tcPr>
+            <w:tcW w:type="dxa" w:w="4320"/>
+          </w:tcPr>
+          <w:p>
+            <w:r>
+              <w:t>Number</w:t>
+            </w:r>
+          </w:p>
+        </w:tc>
+        <w:tc>
+          <w:tcPr>
+            <w:tcW w:type="dxa" w:w="4320"/>
+          </w:tcPr>
+          <w:p>
+            <w:r>
+              <w:t>1</w:t>
+            </w:r>
+          </w:p>
+        </w:tc>
+      </w:tr>
+      <w:tr>
+        <w:tc>
+          <w:tcPr>
+            <w:tcW w:type="dxa" w:w="4320"/>
+          </w:tcPr>
+          <w:p>
+            <w:r>
+              <w:t>Position</w:t>
+            </w:r>
+          </w:p>
+        </w:tc>
+        <w:tc>
+          <w:tcPr>
+            <w:tcW w:type="dxa" w:w="4320"/>
+          </w:tcPr>
+          <w:p>
+            <w:r>
+              <w:t>Fullback</w:t>
+            </w:r>
+          </w:p>
+        </w:tc>
+      </w:tr>
+    </w:tbl>
+    <w:p>
+      <w:r>
+        <w:t>PER GAME STATS:</w:t>
+      </w:r>
+    </w:p>
+    <w:tbl>
+      <w:tblPr>
+        <w:tblW w:type="auto" w:w="0"/>
+        <w:tblLook w:firstColumn="1" w:firstRow="1" w:lastColumn="0" w:lastRow="0" w:noHBand="0" w:noVBand="1" w:val="04A0"/>
+      </w:tblPr>
+      <w:tblGrid>
+        <w:gridCol w:w="4320"/>
+        <w:gridCol w:w="4320"/>
+      </w:tblGrid>
+      <w:tr>
+        <w:tc>
+          <w:tcPr>
+            <w:tcW w:type="dxa" w:w="4320"/>
+          </w:tcPr>
+          <w:p>
+            <w:r>
+              <w:t>Statistic</w:t>
+            </w:r>
+          </w:p>
+        </w:tc>
+        <w:tc>
+          <w:tcPr>
+            <w:tcW w:type="dxa" w:w="4320"/>
+          </w:tcPr>
+          <w:p>
+            <w:r>
+              <w:t>Value</w:t>
+            </w:r>
+          </w:p>
+        </w:tc>
+      </w:tr>
+      <w:tr>
+        <w:tc>
+          <w:tcPr>
+            <w:tcW w:type="dxa" w:w="4320"/>
+          </w:tcPr>
+          <w:p>
+            <w:r>
+              <w:t>Tries</w:t>
+            </w:r>
+          </w:p>
+        </w:tc>
+        <w:tc>
+          <w:tcPr>
+            <w:tcW w:type="dxa" w:w="4320"/>
+          </w:tcPr>
+          <w:p>
+            <w:r>
+              <w:t>-</w:t>
+            </w:r>
+          </w:p>
+        </w:tc>
+      </w:tr>
+      <w:tr>
+        <w:tc>
+          <w:tcPr>
+            <w:tcW w:type="dxa" w:w="4320"/>
+          </w:tcPr>
+          <w:p>
+            <w:r>
+              <w:t>Try Assists</w:t>
+            </w:r>
+          </w:p>
+        </w:tc>
+        <w:tc>
+          <w:tcPr>
+            <w:tcW w:type="dxa" w:w="4320"/>
+          </w:tcPr>
+          <w:p>
+            <w:r>
+              <w:t>1</w:t>
+            </w:r>
+          </w:p>
+        </w:tc>
+      </w:tr>
+    </w:tbl>
+    <w:p>
+      <w:r>
+        <w:t>TOTAL STATS:</w:t>
+      </w:r>
+    </w:p>
+    <w:tbl>
+      <w:tblPr>
+        <w:tblW w:type="auto" w:w="0"/>
+        <w:tblLook w:firstColumn="1" w:firstRow="1" w:lastColumn="0" w:lastRow="0" w:noHBand="0" w:noVBand="1" w:val="04A0"/>
+      </w:tblPr>
+      <w:tblGrid>
+        <w:gridCol w:w="4320"/>
+        <w:gridCol w:w="4320"/>
+      </w:tblGrid>
+      <w:tr>
+        <w:tc>
+          <w:tcPr>
+            <w:tcW w:type="dxa" w:w="4320"/>
+          </w:tcPr>
+          <w:p>
+            <w:r>
+              <w:t>Statistic</w:t>
+            </w:r>
+          </w:p>
+        </w:tc>
+        <w:tc>
+          <w:tcPr>
+            <w:tcW w:type="dxa" w:w="4320"/>
+          </w:tcPr>
+          <w:p>
+            <w:r>
+              <w:t>Value</w:t>
+            </w:r>
+          </w:p>
+        </w:tc>
+      </w:tr>
+      <w:tr>
+        <w:tc>
+          <w:tcPr>
+            <w:tcW w:type="dxa" w:w="4320"/>
+          </w:tcPr>
+          <w:p>
+            <w:r>
+              <w:t>Total Points</w:t>
+            </w:r>
+          </w:p>
+        </w:tc>
+        <w:tc>
+          <w:tcPr>
+            <w:tcW w:type="dxa" w:w="4320"/>
+          </w:tcPr>
+          <w:p>
+            <w:r>
+              <w:t>54</w:t>
+            </w:r>
+          </w:p>
+        </w:tc>
+      </w:tr>
+      <w:tr>
+        <w:tc>
+          <w:tcPr>
+            <w:tcW w:type="dxa" w:w="4320"/>
+          </w:tcPr>
+          <w:p>
+            <w:r>
+              <w:t>All Run Metres</w:t>
+            </w:r>
+          </w:p>
+        </w:tc>
+        <w:tc>
+          <w:tcPr>
+            <w:tcW w:type="dxa" w:w="4320"/>
+          </w:tcPr>
+          <w:p>
+            <w:r>
+              <w:t>224</w:t>
+            </w:r>
+          </w:p>
+        </w:tc>
+      </w:tr>
+      <w:tr>
+        <w:tc>
+          <w:tcPr>
+            <w:tcW w:type="dxa" w:w="4320"/>
+          </w:tcPr>
+          <w:p>
+            <w:r>
+              <w:t>Offloads</w:t>
+            </w:r>
+          </w:p>
+        </w:tc>
+        <w:tc>
+          <w:tcPr>
+            <w:tcW w:type="dxa" w:w="4320"/>
+          </w:tcPr>
+          <w:p>
+            <w:r>
+              <w:t>4</w:t>
+            </w:r>
+          </w:p>
+        </w:tc>
+      </w:tr>
+      <w:tr>
+        <w:tc>
+          <w:tcPr>
+            <w:tcW w:type="dxa" w:w="4320"/>
+          </w:tcPr>
+          <w:p>
+            <w:r>
+              <w:t>Average Play The Ball Speed</w:t>
+            </w:r>
+          </w:p>
+        </w:tc>
+        <w:tc>
+          <w:tcPr>
+            <w:tcW w:type="dxa" w:w="4320"/>
+          </w:tcPr>
+          <w:p>
+            <w:r>
+              <w:t>3.02s</w:t>
+            </w:r>
+          </w:p>
+        </w:tc>
+      </w:tr>
+      <w:tr>
+        <w:tc>
+          <w:tcPr>
+            <w:tcW w:type="dxa" w:w="4320"/>
+          </w:tcPr>
+          <w:p>
+            <w:r>
+              <w:t>Line Breaks</w:t>
+            </w:r>
+          </w:p>
+        </w:tc>
+        <w:tc>
+          <w:tcPr>
+            <w:tcW w:type="dxa" w:w="4320"/>
+          </w:tcPr>
+          <w:p>
+            <w:r>
+              <w:t>1</w:t>
+            </w:r>
+          </w:p>
+        </w:tc>
+      </w:tr>
+      <w:tr>
+        <w:tc>
+          <w:tcPr>
+            <w:tcW w:type="dxa" w:w="4320"/>
+          </w:tcPr>
+          <w:p>
+            <w:r>
+              <w:t>Passes</w:t>
+            </w:r>
+          </w:p>
+        </w:tc>
+        <w:tc>
+          <w:tcPr>
+            <w:tcW w:type="dxa" w:w="4320"/>
+          </w:tcPr>
+          <w:p>
+            <w:r>
+              <w:t>23</w:t>
+            </w:r>
+          </w:p>
+        </w:tc>
+      </w:tr>
+      <w:tr>
+        <w:tc>
+          <w:tcPr>
+            <w:tcW w:type="dxa" w:w="4320"/>
+          </w:tcPr>
+          <w:p>
+            <w:r>
+              <w:t>On Report</w:t>
+            </w:r>
+          </w:p>
+        </w:tc>
+        <w:tc>
+          <w:tcPr>
+            <w:tcW w:type="dxa" w:w="4320"/>
+          </w:tcPr>
+          <w:p>
+            <w:r>
+              <w:t>-</w:t>
+            </w:r>
+          </w:p>
+        </w:tc>
+      </w:tr>
+    </w:tbl>
+    <w:p>
+      <w:r>
+        <w:t>AVERAGES:</w:t>
+      </w:r>
+    </w:p>
+    <w:p>
+      <w:r>
+        <w:t>Not enough data for average tries per game.</w:t>
       </w:r>
     </w:p>
     <w:sectPr>

</xml_diff>

<commit_message>
removed json file added todos
</commit_message>
<xml_diff>
--- a/test.docx
+++ b/test.docx
@@ -648,6 +648,11 @@
         <w:t>Not enough data for average tries per game.</w:t>
       </w:r>
     </w:p>
+    <w:p>
+      <w:r>
+        <w:t>Average Points Per Metre Ran: 0.24</w:t>
+      </w:r>
+    </w:p>
     <w:sectPr>
       <w:pgSz w:w="12240" w:h="15840"/>
       <w:pgMar w:top="1440" w:right="1800" w:bottom="1440" w:left="1800" w:header="720" w:footer="720" w:gutter="0"/>

</xml_diff>